<commit_message>
changed the date of the assignment in the doc file as well as the name of it
</commit_message>
<xml_diff>
--- a/Assignment2.docx
+++ b/Assignment2.docx
@@ -71,7 +71,33 @@
           <w:sz w:val="24"/>
           <w:szCs w:val="24"/>
         </w:rPr>
-        <w:t xml:space="preserve">September 22, 2018 </w:t>
+        <w:t>October</w:t>
+      </w:r>
+      <w:r>
+        <w:rPr>
+          <w:rFonts w:ascii="Times New Roman" w:hAnsi="Times New Roman" w:cs="Times New Roman"/>
+          <w:sz w:val="24"/>
+          <w:szCs w:val="24"/>
+        </w:rPr>
+        <w:t xml:space="preserve"> </w:t>
+      </w:r>
+      <w:r>
+        <w:rPr>
+          <w:rFonts w:ascii="Times New Roman" w:hAnsi="Times New Roman" w:cs="Times New Roman"/>
+          <w:sz w:val="24"/>
+          <w:szCs w:val="24"/>
+        </w:rPr>
+        <w:t>8</w:t>
+      </w:r>
+      <w:bookmarkStart w:id="0" w:name="_GoBack"/>
+      <w:bookmarkEnd w:id="0"/>
+      <w:r>
+        <w:rPr>
+          <w:rFonts w:ascii="Times New Roman" w:hAnsi="Times New Roman" w:cs="Times New Roman"/>
+          <w:sz w:val="24"/>
+          <w:szCs w:val="24"/>
+        </w:rPr>
+        <w:t xml:space="preserve">, 2018 </w:t>
       </w:r>
     </w:p>
     <w:p>
@@ -90,7 +116,7 @@
           <w:sz w:val="24"/>
           <w:szCs w:val="24"/>
         </w:rPr>
-        <w:t>Assignment 1</w:t>
+        <w:t>Assignment 2</w:t>
       </w:r>
     </w:p>
     <w:p>
@@ -301,8 +327,6 @@
         </w:rPr>
         <w:t xml:space="preserve"> </w:t>
       </w:r>
-      <w:bookmarkStart w:id="0" w:name="_GoBack"/>
-      <w:bookmarkEnd w:id="0"/>
       <w:r>
         <w:rPr>
           <w:rFonts w:ascii="Times New Roman" w:hAnsi="Times New Roman" w:cs="Times New Roman"/>

</xml_diff>